<commit_message>
added rapport de seance vacances
</commit_message>
<xml_diff>
--- a/compte_rendus/Apoorva Appadoo/2-Appadoo-Apoorva.docx
+++ b/compte_rendus/Apoorva Appadoo/2-Appadoo-Apoorva.docx
@@ -244,7 +244,21 @@
         <w:rPr>
           <w:lang w:val="fr-FR"/>
         </w:rPr>
-        <w:t>Moteur stepper nema 17</w:t>
+        <w:t xml:space="preserve">Moteur stepper </w:t>
+      </w:r>
+      <w:proofErr w:type="spellStart"/>
+      <w:r>
+        <w:rPr>
+          <w:lang w:val="fr-FR"/>
+        </w:rPr>
+        <w:t>nema</w:t>
+      </w:r>
+      <w:proofErr w:type="spellEnd"/>
+      <w:r>
+        <w:rPr>
+          <w:lang w:val="fr-FR"/>
+        </w:rPr>
+        <w:t xml:space="preserve"> 17</w:t>
       </w:r>
     </w:p>
     <w:p>
@@ -372,13 +386,19 @@
         <w:rPr>
           <w:lang w:val="fr-FR"/>
         </w:rPr>
-        <w:t xml:space="preserve"> du prof sur le</w:t>
-      </w:r>
-      <w:r>
-        <w:rPr>
-          <w:lang w:val="fr-FR"/>
-        </w:rPr>
-        <w:t>s fonctionnement des moteurs stepper.</w:t>
+        <w:t xml:space="preserve"> du prof sur </w:t>
+      </w:r>
+      <w:r>
+        <w:rPr>
+          <w:lang w:val="fr-FR"/>
+        </w:rPr>
+        <w:t>le fonctionnement</w:t>
+      </w:r>
+      <w:r>
+        <w:rPr>
+          <w:lang w:val="fr-FR"/>
+        </w:rPr>
+        <w:t xml:space="preserve"> des moteurs stepper.</w:t>
       </w:r>
     </w:p>
     <w:p>

</xml_diff>